<commit_message>
added security paragraph to constraints essay
</commit_message>
<xml_diff>
--- a/Assignments/project-constraints/Packing Pal Assignment 7.docx
+++ b/Assignments/project-constraints/Packing Pal Assignment 7.docx
@@ -1,117 +1,165 @@
 
 <file path=word/document.xml><?xml version="1.0" encoding="utf-8"?>
-<w:document xmlns:mc="http://schemas.openxmlformats.org/markup-compatibility/2006" xmlns:o="urn:schemas-microsoft-com:office:office" xmlns:r="http://schemas.openxmlformats.org/officeDocument/2006/relationships" xmlns:m="http://schemas.openxmlformats.org/officeDocument/2006/math" xmlns:v="urn:schemas-microsoft-com:vml" xmlns:wp="http://schemas.openxmlformats.org/drawingml/2006/wordprocessingDrawing" xmlns:w10="urn:schemas-microsoft-com:office:word" xmlns:w="http://schemas.openxmlformats.org/wordprocessingml/2006/main" xmlns:wne="http://schemas.microsoft.com/office/word/2006/wordml" xmlns:sl="http://schemas.openxmlformats.org/schemaLibrary/2006/main" xmlns:a="http://schemas.openxmlformats.org/drawingml/2006/main" xmlns:pic="http://schemas.openxmlformats.org/drawingml/2006/picture" xmlns:c="http://schemas.openxmlformats.org/drawingml/2006/chart" xmlns:lc="http://schemas.openxmlformats.org/drawingml/2006/lockedCanvas" xmlns:dgm="http://schemas.openxmlformats.org/drawingml/2006/diagram" xmlns:wps="http://schemas.microsoft.com/office/word/2010/wordprocessingShape" xmlns:wpg="http://schemas.microsoft.com/office/word/2010/wordprocessingGroup" xmlns:w14="http://schemas.microsoft.com/office/word/2010/wordml" xmlns:w15="http://schemas.microsoft.com/office/word/2012/wordml" xmlns:w16="http://schemas.microsoft.com/office/word/2018/wordml" xmlns:w16cex="http://schemas.microsoft.com/office/word/2018/wordml/cex" xmlns:w16cid="http://schemas.microsoft.com/office/word/2016/wordml/cid" xmlns="http://schemas.microsoft.com/office/tasks/2019/documenttasks" xmlns:cr="http://schemas.microsoft.com/office/comments/2020/reactions">
+<w:document xmlns:wpc="http://schemas.microsoft.com/office/word/2010/wordprocessingCanvas" xmlns:cx="http://schemas.microsoft.com/office/drawing/2014/chartex" xmlns:cx1="http://schemas.microsoft.com/office/drawing/2015/9/8/chartex" xmlns:cx2="http://schemas.microsoft.com/office/drawing/2015/10/21/chartex" xmlns:cx3="http://schemas.microsoft.com/office/drawing/2016/5/9/chartex" xmlns:cx4="http://schemas.microsoft.com/office/drawing/2016/5/10/chartex" xmlns:cx5="http://schemas.microsoft.com/office/drawing/2016/5/11/chartex" xmlns:cx6="http://schemas.microsoft.com/office/drawing/2016/5/12/chartex" xmlns:cx7="http://schemas.microsoft.com/office/drawing/2016/5/13/chartex" xmlns:cx8="http://schemas.microsoft.com/office/drawing/2016/5/14/chartex" xmlns:mc="http://schemas.openxmlformats.org/markup-compatibility/2006" xmlns:aink="http://schemas.microsoft.com/office/drawing/2016/ink" xmlns:am3d="http://schemas.microsoft.com/office/drawing/2017/model3d" xmlns:o="urn:schemas-microsoft-com:office:office" xmlns:oel="http://schemas.microsoft.com/office/2019/extlst" xmlns:r="http://schemas.openxmlformats.org/officeDocument/2006/relationships" xmlns:m="http://schemas.openxmlformats.org/officeDocument/2006/math" xmlns:v="urn:schemas-microsoft-com:vml" xmlns:wp14="http://schemas.microsoft.com/office/word/2010/wordprocessingDrawing" xmlns:wp="http://schemas.openxmlformats.org/drawingml/2006/wordprocessingDrawing" xmlns:w10="urn:schemas-microsoft-com:office:word" xmlns:w="http://schemas.openxmlformats.org/wordprocessingml/2006/main" xmlns:w14="http://schemas.microsoft.com/office/word/2010/wordml" xmlns:w15="http://schemas.microsoft.com/office/word/2012/wordml" xmlns:w16cex="http://schemas.microsoft.com/office/word/2018/wordml/cex" xmlns:w16cid="http://schemas.microsoft.com/office/word/2016/wordml/cid" xmlns:w16="http://schemas.microsoft.com/office/word/2018/wordml" xmlns:w16du="http://schemas.microsoft.com/office/word/2023/wordml/word16du" xmlns:w16sdtdh="http://schemas.microsoft.com/office/word/2020/wordml/sdtdatahash" xmlns:w16sdtfl="http://schemas.microsoft.com/office/word/2024/wordml/sdtformatlock" xmlns:w16se="http://schemas.microsoft.com/office/word/2015/wordml/symex" xmlns:wpg="http://schemas.microsoft.com/office/word/2010/wordprocessingGroup" xmlns:wpi="http://schemas.microsoft.com/office/word/2010/wordprocessingInk" xmlns:wne="http://schemas.microsoft.com/office/word/2006/wordml" xmlns:wps="http://schemas.microsoft.com/office/word/2010/wordprocessingShape" mc:Ignorable="w14 w15 w16se w16cid w16 w16cex w16sdtdh w16sdtfl w16du wp14">
   <w:body>
     <w:p>
       <w:pPr>
         <w:jc w:val="center"/>
-        <w:rPr/>
       </w:pPr>
       <w:r>
-        <w:rPr>
-          <w:rtl w:val="0"/>
-        </w:rPr>
-        <w:t xml:space="preserve">Packing Pal SDP Assignment #7: Constraint Essay</w:t>
+        <w:t>Packing Pal SDP Assignment #7: Constraint Essay</w:t>
       </w:r>
     </w:p>
     <w:p>
       <w:pPr>
         <w:jc w:val="center"/>
-        <w:rPr/>
       </w:pPr>
-      <w:r>
-        <w:rPr>
-          <w:rtl w:val="0"/>
-        </w:rPr>
-      </w:r>
     </w:p>
     <w:p>
       <w:pPr>
         <w:jc w:val="center"/>
-        <w:rPr/>
+        <w:rPr>
+          <w:lang w:val="pt-PT"/>
+        </w:rPr>
       </w:pPr>
       <w:r>
         <w:rPr>
-          <w:rtl w:val="0"/>
+          <w:lang w:val="pt-PT"/>
         </w:rPr>
-        <w:t xml:space="preserve">Aiden Frank, Jessica Cvetkovska, Monica Escobedo Barahona</w:t>
+        <w:t>Aiden Frank, Jessica Cvetkovska, Monica Escobedo Barahona</w:t>
       </w:r>
     </w:p>
     <w:p>
       <w:pPr>
         <w:jc w:val="center"/>
-        <w:rPr/>
+        <w:rPr>
+          <w:lang w:val="pt-PT"/>
+        </w:rPr>
       </w:pPr>
-      <w:r>
-        <w:rPr>
-          <w:rtl w:val="0"/>
-        </w:rPr>
-      </w:r>
     </w:p>
     <w:p>
       <w:pPr>
         <w:jc w:val="both"/>
-        <w:rPr/>
       </w:pPr>
       <w:r>
         <w:rPr>
-          <w:rtl w:val="0"/>
+          <w:lang w:val="pt-PT"/>
         </w:rPr>
         <w:tab/>
-        <w:t xml:space="preserve">There are many factors involved in software development, and one of these factors are constraints. Constraints are the physical or non-physical considerations that limit the scope of a project and the work that can be done on it. Packing Pal has three main constraints that determine the solutions that are possible when working on the project, those being economic, security, and environmental constraints.</w:t>
+      </w:r>
+      <w:r>
+        <w:t xml:space="preserve">There are many factors involved in software development, and one of these factors </w:t>
+      </w:r>
+      <w:r>
+        <w:t>is</w:t>
+      </w:r>
+      <w:r>
+        <w:t xml:space="preserve"> constraints. Constraints are the physical or non-physical considerations that limit the scope of a project and the work that can be done on it. Packing Pal has three main constraints that determine the solutions that are possible when working on the project, those being economic, security, and environmental constraints.</w:t>
       </w:r>
     </w:p>
     <w:p>
-      <w:pPr>
-        <w:rPr/>
-      </w:pPr>
-      <w:r>
-        <w:rPr>
-          <w:rtl w:val="0"/>
-        </w:rPr>
+      <w:r>
         <w:tab/>
-        <w:t xml:space="preserve">The main interaction of Packing Pal involves sending messages and calling up OpenAI’s API to receive AI responses in order to build out a list. OpenAI does not allow you to use their APIs for free meaning that we will have to personally fund this side of the project. The costs differ per model, but OpenAI generally determines this cost by how long a message is both from input and output. The longer the message, the more the cost. OpenAI lists the estimated cost of input and output for their latest and best model, gpt-5, as $1.25 per 1 million tokens (tokens being a dependent upon roughly the amount of words in a prompt). The tasks that we will require the AI to perform aren’t intensive enough that we would need the best AI model from OpenAI, so we will probably go with a lower tier model. The expected cost of the project really just relies on how many people are making lists and how intensive their list making is. The estimated cost from using OpenAI APIs and the amount of requests a user makes during the list creation process are the two main economic constraints to consider for this project.</w:t>
+        <w:t xml:space="preserve">The main interaction of Packing Pal involves sending messages and calling up OpenAI’s API to receive AI responses in order to build out a list. OpenAI does not allow you to use their APIs for </w:t>
+      </w:r>
+      <w:r>
+        <w:t>free,</w:t>
+      </w:r>
+      <w:r>
+        <w:t xml:space="preserve"> meaning that we will have to personally fund this side of the project. The costs differ per model, but OpenAI generally determines this cost by how long a message is both from input and output. The longer the message, the more the cost. OpenAI lists the estimated cost of input and output for their latest and best model, gpt-5, as $1.25 per 1 million tokens (tokens being </w:t>
+      </w:r>
+      <w:r>
+        <w:t>dependent</w:t>
+      </w:r>
+      <w:r>
+        <w:t xml:space="preserve"> upon roughly the amount of words in a prompt). The tasks that we will require the AI to perform aren’t intensive enough that we would need the best AI model from OpenAI, so we will probably go with a lower tier model. The expected cost of the project really just relies on how many people are making lists and how intensive their list making is. The estimated cost from using OpenAI APIs and the amount of requests a user makes during the list creation process are the two main economic constraints to consider for this project.</w:t>
+      </w:r>
+    </w:p>
+    <w:p>
+      <w:r>
+        <w:tab/>
+        <w:t>Security is also a major constrai</w:t>
+      </w:r>
+      <w:r>
+        <w:t>nt for this project. The main area this applies to is the database, which will store account information such as usernames, passwords, emails, and anything else that may be required to sign up, as well as information regarding the lists that are saved for later. All of these things must be securely stored, especially the passwords. We are planning to hash and salt the passwords at the minimum, and to have password requirements such as one uppercase, lowercase, number, and special character in the password, as well as requiring a minimum password length of 10 characters. This will ensure good password hygiene, and will also ensure that we keep our user’s data secure.</w:t>
       </w:r>
     </w:p>
     <w:sectPr>
-      <w:headerReference r:id="rId6" w:type="default"/>
-      <w:pgSz w:h="15840" w:w="12240" w:orient="portrait"/>
-      <w:pgMar w:bottom="1440" w:top="1440" w:left="1440" w:right="1440" w:header="720" w:footer="720"/>
+      <w:headerReference w:type="default" r:id="rId6"/>
+      <w:pgSz w:w="12240" w:h="15840"/>
+      <w:pgMar w:top="1440" w:right="1440" w:bottom="1440" w:left="1440" w:header="720" w:footer="720" w:gutter="0"/>
       <w:pgNumType w:start="1"/>
+      <w:cols w:space="720"/>
     </w:sectPr>
   </w:body>
 </w:document>
 </file>
 
+<file path=word/endnotes.xml><?xml version="1.0" encoding="utf-8"?>
+<w:endnotes xmlns:wpc="http://schemas.microsoft.com/office/word/2010/wordprocessingCanvas" xmlns:cx="http://schemas.microsoft.com/office/drawing/2014/chartex" xmlns:cx1="http://schemas.microsoft.com/office/drawing/2015/9/8/chartex" xmlns:cx2="http://schemas.microsoft.com/office/drawing/2015/10/21/chartex" xmlns:cx3="http://schemas.microsoft.com/office/drawing/2016/5/9/chartex" xmlns:cx4="http://schemas.microsoft.com/office/drawing/2016/5/10/chartex" xmlns:cx5="http://schemas.microsoft.com/office/drawing/2016/5/11/chartex" xmlns:cx6="http://schemas.microsoft.com/office/drawing/2016/5/12/chartex" xmlns:cx7="http://schemas.microsoft.com/office/drawing/2016/5/13/chartex" xmlns:cx8="http://schemas.microsoft.com/office/drawing/2016/5/14/chartex" xmlns:mc="http://schemas.openxmlformats.org/markup-compatibility/2006" xmlns:aink="http://schemas.microsoft.com/office/drawing/2016/ink" xmlns:am3d="http://schemas.microsoft.com/office/drawing/2017/model3d" xmlns:o="urn:schemas-microsoft-com:office:office" xmlns:oel="http://schemas.microsoft.com/office/2019/extlst" xmlns:r="http://schemas.openxmlformats.org/officeDocument/2006/relationships" xmlns:m="http://schemas.openxmlformats.org/officeDocument/2006/math" xmlns:v="urn:schemas-microsoft-com:vml" xmlns:wp14="http://schemas.microsoft.com/office/word/2010/wordprocessingDrawing" xmlns:wp="http://schemas.openxmlformats.org/drawingml/2006/wordprocessingDrawing" xmlns:w10="urn:schemas-microsoft-com:office:word" xmlns:w="http://schemas.openxmlformats.org/wordprocessingml/2006/main" xmlns:w14="http://schemas.microsoft.com/office/word/2010/wordml" xmlns:w15="http://schemas.microsoft.com/office/word/2012/wordml" xmlns:w16cex="http://schemas.microsoft.com/office/word/2018/wordml/cex" xmlns:w16cid="http://schemas.microsoft.com/office/word/2016/wordml/cid" xmlns:w16="http://schemas.microsoft.com/office/word/2018/wordml" xmlns:w16du="http://schemas.microsoft.com/office/word/2023/wordml/word16du" xmlns:w16sdtdh="http://schemas.microsoft.com/office/word/2020/wordml/sdtdatahash" xmlns:w16sdtfl="http://schemas.microsoft.com/office/word/2024/wordml/sdtformatlock" xmlns:w16se="http://schemas.microsoft.com/office/word/2015/wordml/symex" xmlns:wpg="http://schemas.microsoft.com/office/word/2010/wordprocessingGroup" xmlns:wpi="http://schemas.microsoft.com/office/word/2010/wordprocessingInk" xmlns:wne="http://schemas.microsoft.com/office/word/2006/wordml" xmlns:wps="http://schemas.microsoft.com/office/word/2010/wordprocessingShape" mc:Ignorable="w14 w15 w16se w16cid w16 w16cex w16sdtdh w16sdtfl w16du wp14">
+  <w:endnote w:type="separator" w:id="-1">
+    <w:p>
+      <w:pPr>
+        <w:spacing w:line="240" w:lineRule="auto"/>
+      </w:pPr>
+      <w:r>
+        <w:separator/>
+      </w:r>
+    </w:p>
+  </w:endnote>
+  <w:endnote w:type="continuationSeparator" w:id="0">
+    <w:p>
+      <w:pPr>
+        <w:spacing w:line="240" w:lineRule="auto"/>
+      </w:pPr>
+      <w:r>
+        <w:continuationSeparator/>
+      </w:r>
+    </w:p>
+  </w:endnote>
+</w:endnotes>
+</file>
+
+<file path=word/footnotes.xml><?xml version="1.0" encoding="utf-8"?>
+<w:footnotes xmlns:wpc="http://schemas.microsoft.com/office/word/2010/wordprocessingCanvas" xmlns:cx="http://schemas.microsoft.com/office/drawing/2014/chartex" xmlns:cx1="http://schemas.microsoft.com/office/drawing/2015/9/8/chartex" xmlns:cx2="http://schemas.microsoft.com/office/drawing/2015/10/21/chartex" xmlns:cx3="http://schemas.microsoft.com/office/drawing/2016/5/9/chartex" xmlns:cx4="http://schemas.microsoft.com/office/drawing/2016/5/10/chartex" xmlns:cx5="http://schemas.microsoft.com/office/drawing/2016/5/11/chartex" xmlns:cx6="http://schemas.microsoft.com/office/drawing/2016/5/12/chartex" xmlns:cx7="http://schemas.microsoft.com/office/drawing/2016/5/13/chartex" xmlns:cx8="http://schemas.microsoft.com/office/drawing/2016/5/14/chartex" xmlns:mc="http://schemas.openxmlformats.org/markup-compatibility/2006" xmlns:aink="http://schemas.microsoft.com/office/drawing/2016/ink" xmlns:am3d="http://schemas.microsoft.com/office/drawing/2017/model3d" xmlns:o="urn:schemas-microsoft-com:office:office" xmlns:oel="http://schemas.microsoft.com/office/2019/extlst" xmlns:r="http://schemas.openxmlformats.org/officeDocument/2006/relationships" xmlns:m="http://schemas.openxmlformats.org/officeDocument/2006/math" xmlns:v="urn:schemas-microsoft-com:vml" xmlns:wp14="http://schemas.microsoft.com/office/word/2010/wordprocessingDrawing" xmlns:wp="http://schemas.openxmlformats.org/drawingml/2006/wordprocessingDrawing" xmlns:w10="urn:schemas-microsoft-com:office:word" xmlns:w="http://schemas.openxmlformats.org/wordprocessingml/2006/main" xmlns:w14="http://schemas.microsoft.com/office/word/2010/wordml" xmlns:w15="http://schemas.microsoft.com/office/word/2012/wordml" xmlns:w16cex="http://schemas.microsoft.com/office/word/2018/wordml/cex" xmlns:w16cid="http://schemas.microsoft.com/office/word/2016/wordml/cid" xmlns:w16="http://schemas.microsoft.com/office/word/2018/wordml" xmlns:w16du="http://schemas.microsoft.com/office/word/2023/wordml/word16du" xmlns:w16sdtdh="http://schemas.microsoft.com/office/word/2020/wordml/sdtdatahash" xmlns:w16sdtfl="http://schemas.microsoft.com/office/word/2024/wordml/sdtformatlock" xmlns:w16se="http://schemas.microsoft.com/office/word/2015/wordml/symex" xmlns:wpg="http://schemas.microsoft.com/office/word/2010/wordprocessingGroup" xmlns:wpi="http://schemas.microsoft.com/office/word/2010/wordprocessingInk" xmlns:wne="http://schemas.microsoft.com/office/word/2006/wordml" xmlns:wps="http://schemas.microsoft.com/office/word/2010/wordprocessingShape" mc:Ignorable="w14 w15 w16se w16cid w16 w16cex w16sdtdh w16sdtfl w16du wp14">
+  <w:footnote w:type="separator" w:id="-1">
+    <w:p>
+      <w:pPr>
+        <w:spacing w:line="240" w:lineRule="auto"/>
+      </w:pPr>
+      <w:r>
+        <w:separator/>
+      </w:r>
+    </w:p>
+  </w:footnote>
+  <w:footnote w:type="continuationSeparator" w:id="0">
+    <w:p>
+      <w:pPr>
+        <w:spacing w:line="240" w:lineRule="auto"/>
+      </w:pPr>
+      <w:r>
+        <w:continuationSeparator/>
+      </w:r>
+    </w:p>
+  </w:footnote>
+</w:footnotes>
+</file>
+
 <file path=word/header1.xml><?xml version="1.0" encoding="utf-8"?>
-<w:hdr xmlns:mc="http://schemas.openxmlformats.org/markup-compatibility/2006" xmlns:o="urn:schemas-microsoft-com:office:office" xmlns:r="http://schemas.openxmlformats.org/officeDocument/2006/relationships" xmlns:m="http://schemas.openxmlformats.org/officeDocument/2006/math" xmlns:v="urn:schemas-microsoft-com:vml" xmlns:wp="http://schemas.openxmlformats.org/drawingml/2006/wordprocessingDrawing" xmlns:w10="urn:schemas-microsoft-com:office:word" xmlns:w="http://schemas.openxmlformats.org/wordprocessingml/2006/main" xmlns:wne="http://schemas.microsoft.com/office/word/2006/wordml" xmlns:sl="http://schemas.openxmlformats.org/schemaLibrary/2006/main" xmlns:a="http://schemas.openxmlformats.org/drawingml/2006/main" xmlns:pic="http://schemas.openxmlformats.org/drawingml/2006/picture" xmlns:c="http://schemas.openxmlformats.org/drawingml/2006/chart" xmlns:lc="http://schemas.openxmlformats.org/drawingml/2006/lockedCanvas" xmlns:dgm="http://schemas.openxmlformats.org/drawingml/2006/diagram" xmlns:wps="http://schemas.microsoft.com/office/word/2010/wordprocessingShape" xmlns:wpg="http://schemas.microsoft.com/office/word/2010/wordprocessingGroup" xmlns:w14="http://schemas.microsoft.com/office/word/2010/wordml" xmlns:w15="http://schemas.microsoft.com/office/word/2012/wordml" xmlns:w16="http://schemas.microsoft.com/office/word/2018/wordml" xmlns:w16cex="http://schemas.microsoft.com/office/word/2018/wordml/cex" xmlns:w16cid="http://schemas.microsoft.com/office/word/2016/wordml/cid" xmlns="http://schemas.microsoft.com/office/tasks/2019/documenttasks" xmlns:cr="http://schemas.microsoft.com/office/comments/2020/reactions">
-  <w:p>
-    <w:pPr>
-      <w:jc w:val="left"/>
-      <w:rPr/>
-    </w:pPr>
-    <w:r>
-      <w:rPr>
-        <w:rtl w:val="0"/>
-      </w:rPr>
-    </w:r>
-  </w:p>
+<w:hdr xmlns:wpc="http://schemas.microsoft.com/office/word/2010/wordprocessingCanvas" xmlns:cx="http://schemas.microsoft.com/office/drawing/2014/chartex" xmlns:cx1="http://schemas.microsoft.com/office/drawing/2015/9/8/chartex" xmlns:cx2="http://schemas.microsoft.com/office/drawing/2015/10/21/chartex" xmlns:cx3="http://schemas.microsoft.com/office/drawing/2016/5/9/chartex" xmlns:cx4="http://schemas.microsoft.com/office/drawing/2016/5/10/chartex" xmlns:cx5="http://schemas.microsoft.com/office/drawing/2016/5/11/chartex" xmlns:cx6="http://schemas.microsoft.com/office/drawing/2016/5/12/chartex" xmlns:cx7="http://schemas.microsoft.com/office/drawing/2016/5/13/chartex" xmlns:cx8="http://schemas.microsoft.com/office/drawing/2016/5/14/chartex" xmlns:mc="http://schemas.openxmlformats.org/markup-compatibility/2006" xmlns:aink="http://schemas.microsoft.com/office/drawing/2016/ink" xmlns:am3d="http://schemas.microsoft.com/office/drawing/2017/model3d" xmlns:o="urn:schemas-microsoft-com:office:office" xmlns:oel="http://schemas.microsoft.com/office/2019/extlst" xmlns:r="http://schemas.openxmlformats.org/officeDocument/2006/relationships" xmlns:m="http://schemas.openxmlformats.org/officeDocument/2006/math" xmlns:v="urn:schemas-microsoft-com:vml" xmlns:wp14="http://schemas.microsoft.com/office/word/2010/wordprocessingDrawing" xmlns:wp="http://schemas.openxmlformats.org/drawingml/2006/wordprocessingDrawing" xmlns:w10="urn:schemas-microsoft-com:office:word" xmlns:w="http://schemas.openxmlformats.org/wordprocessingml/2006/main" xmlns:w14="http://schemas.microsoft.com/office/word/2010/wordml" xmlns:w15="http://schemas.microsoft.com/office/word/2012/wordml" xmlns:w16cex="http://schemas.microsoft.com/office/word/2018/wordml/cex" xmlns:w16cid="http://schemas.microsoft.com/office/word/2016/wordml/cid" xmlns:w16="http://schemas.microsoft.com/office/word/2018/wordml" xmlns:w16du="http://schemas.microsoft.com/office/word/2023/wordml/word16du" xmlns:w16sdtdh="http://schemas.microsoft.com/office/word/2020/wordml/sdtdatahash" xmlns:w16sdtfl="http://schemas.microsoft.com/office/word/2024/wordml/sdtformatlock" xmlns:w16se="http://schemas.microsoft.com/office/word/2015/wordml/symex" xmlns:wpg="http://schemas.microsoft.com/office/word/2010/wordprocessingGroup" xmlns:wpi="http://schemas.microsoft.com/office/word/2010/wordprocessingInk" xmlns:wne="http://schemas.microsoft.com/office/word/2006/wordml" xmlns:wps="http://schemas.microsoft.com/office/word/2010/wordprocessingShape" mc:Ignorable="w14 w15 w16se w16cid w16 w16cex w16sdtdh w16sdtfl w16du wp14">
+  <w:p/>
 </w:hdr>
 </file>
 
-<file path=word/numbering.xml><?xml version="1.0" encoding="utf-8"?>
-<w:numbering xmlns:mc="http://schemas.openxmlformats.org/markup-compatibility/2006" xmlns:o="urn:schemas-microsoft-com:office:office" xmlns:r="http://schemas.openxmlformats.org/officeDocument/2006/relationships" xmlns:m="http://schemas.openxmlformats.org/officeDocument/2006/math" xmlns:v="urn:schemas-microsoft-com:vml" xmlns:wp="http://schemas.openxmlformats.org/drawingml/2006/wordprocessingDrawing" xmlns:w10="urn:schemas-microsoft-com:office:word" xmlns:w="http://schemas.openxmlformats.org/wordprocessingml/2006/main" xmlns:wne="http://schemas.microsoft.com/office/word/2006/wordml" xmlns:sl="http://schemas.openxmlformats.org/schemaLibrary/2006/main" xmlns:a="http://schemas.openxmlformats.org/drawingml/2006/main" xmlns:pic="http://schemas.openxmlformats.org/drawingml/2006/picture" xmlns:c="http://schemas.openxmlformats.org/drawingml/2006/chart" xmlns:lc="http://schemas.openxmlformats.org/drawingml/2006/lockedCanvas" xmlns:dgm="http://schemas.openxmlformats.org/drawingml/2006/diagram" xmlns:wps="http://schemas.microsoft.com/office/word/2010/wordprocessingShape" xmlns:wpg="http://schemas.microsoft.com/office/word/2010/wordprocessingGroup" xmlns:w14="http://schemas.microsoft.com/office/word/2010/wordml" xmlns:w15="http://schemas.microsoft.com/office/word/2012/wordml" xmlns:w16="http://schemas.microsoft.com/office/word/2018/wordml" xmlns:w16cex="http://schemas.microsoft.com/office/word/2018/wordml/cex" xmlns:w16cid="http://schemas.microsoft.com/office/word/2016/wordml/cid" xmlns="http://schemas.microsoft.com/office/tasks/2019/documenttasks" xmlns:cr="http://schemas.microsoft.com/office/comments/2020/reactions"/>
-</file>
-
 <file path=word/styles.xml><?xml version="1.0" encoding="utf-8"?>
-<w:styles xmlns:mc="http://schemas.openxmlformats.org/markup-compatibility/2006" xmlns:o="urn:schemas-microsoft-com:office:office" xmlns:r="http://schemas.openxmlformats.org/officeDocument/2006/relationships" xmlns:m="http://schemas.openxmlformats.org/officeDocument/2006/math" xmlns:v="urn:schemas-microsoft-com:vml" xmlns:wp="http://schemas.openxmlformats.org/drawingml/2006/wordprocessingDrawing" xmlns:w10="urn:schemas-microsoft-com:office:word" xmlns:w="http://schemas.openxmlformats.org/wordprocessingml/2006/main" xmlns:wne="http://schemas.microsoft.com/office/word/2006/wordml" xmlns:sl="http://schemas.openxmlformats.org/schemaLibrary/2006/main" xmlns:a="http://schemas.openxmlformats.org/drawingml/2006/main" xmlns:pic="http://schemas.openxmlformats.org/drawingml/2006/picture" xmlns:c="http://schemas.openxmlformats.org/drawingml/2006/chart" xmlns:lc="http://schemas.openxmlformats.org/drawingml/2006/lockedCanvas" xmlns:dgm="http://schemas.openxmlformats.org/drawingml/2006/diagram" xmlns:wps="http://schemas.microsoft.com/office/word/2010/wordprocessingShape" xmlns:wpg="http://schemas.microsoft.com/office/word/2010/wordprocessingGroup" xmlns:w14="http://schemas.microsoft.com/office/word/2010/wordml" xmlns:w15="http://schemas.microsoft.com/office/word/2012/wordml" xmlns:w16="http://schemas.microsoft.com/office/word/2018/wordml" xmlns:w16cex="http://schemas.microsoft.com/office/word/2018/wordml/cex" xmlns:w16cid="http://schemas.microsoft.com/office/word/2016/wordml/cid" xmlns="http://schemas.microsoft.com/office/tasks/2019/documenttasks" xmlns:cr="http://schemas.microsoft.com/office/comments/2020/reactions">
+<w:styles xmlns:mc="http://schemas.openxmlformats.org/markup-compatibility/2006" xmlns:r="http://schemas.openxmlformats.org/officeDocument/2006/relationships" xmlns:w="http://schemas.openxmlformats.org/wordprocessingml/2006/main" xmlns:w14="http://schemas.microsoft.com/office/word/2010/wordml" xmlns:w15="http://schemas.microsoft.com/office/word/2012/wordml" xmlns:w16cex="http://schemas.microsoft.com/office/word/2018/wordml/cex" xmlns:w16cid="http://schemas.microsoft.com/office/word/2016/wordml/cid" xmlns:w16="http://schemas.microsoft.com/office/word/2018/wordml" xmlns:w16du="http://schemas.microsoft.com/office/word/2023/wordml/word16du" xmlns:w16sdtdh="http://schemas.microsoft.com/office/word/2020/wordml/sdtdatahash" xmlns:w16sdtfl="http://schemas.microsoft.com/office/word/2024/wordml/sdtformatlock" xmlns:w16se="http://schemas.microsoft.com/office/word/2015/wordml/symex" mc:Ignorable="w14 w15 w16se w16cid w16 w16cex w16sdtdh w16sdtfl w16du">
   <w:docDefaults>
     <w:rPrDefault>
       <w:rPr>
-        <w:rFonts w:ascii="Nunito" w:cs="Nunito" w:eastAsia="Nunito" w:hAnsi="Nunito"/>
+        <w:rFonts w:ascii="Nunito" w:eastAsia="Nunito" w:hAnsi="Nunito" w:cs="Nunito"/>
         <w:sz w:val="24"/>
         <w:szCs w:val="24"/>
-        <w:lang w:val="en"/>
+        <w:lang w:val="en" w:eastAsia="en-US" w:bidi="ar-SA"/>
       </w:rPr>
     </w:rPrDefault>
     <w:pPrDefault>
@@ -120,29 +168,399 @@
       </w:pPr>
     </w:pPrDefault>
   </w:docDefaults>
-  <w:style w:type="table" w:styleId="TableNormal" w:default="1">
-    <w:name w:val="TableNormal"/>
-    <w:tblPr>
-      <w:tblCellMar>
-        <w:top w:w="100.0" w:type="dxa"/>
-        <w:left w:w="100.0" w:type="dxa"/>
-        <w:bottom w:w="100.0" w:type="dxa"/>
-        <w:right w:w="100.0" w:type="dxa"/>
-      </w:tblCellMar>
-    </w:tblPr>
-  </w:style>
-  <w:style w:type="paragraph" w:styleId="Normal" w:default="1">
-    <w:name w:val="normal"/>
+  <w:latentStyles w:defLockedState="0" w:defUIPriority="99" w:defSemiHidden="0" w:defUnhideWhenUsed="0" w:defQFormat="0" w:count="376">
+    <w:lsdException w:name="Normal" w:uiPriority="0" w:qFormat="1"/>
+    <w:lsdException w:name="heading 1" w:uiPriority="9" w:qFormat="1"/>
+    <w:lsdException w:name="heading 2" w:semiHidden="1" w:uiPriority="9" w:unhideWhenUsed="1" w:qFormat="1"/>
+    <w:lsdException w:name="heading 3" w:semiHidden="1" w:uiPriority="9" w:unhideWhenUsed="1" w:qFormat="1"/>
+    <w:lsdException w:name="heading 4" w:semiHidden="1" w:uiPriority="9" w:unhideWhenUsed="1" w:qFormat="1"/>
+    <w:lsdException w:name="heading 5" w:semiHidden="1" w:uiPriority="9" w:unhideWhenUsed="1" w:qFormat="1"/>
+    <w:lsdException w:name="heading 6" w:semiHidden="1" w:uiPriority="9" w:unhideWhenUsed="1" w:qFormat="1"/>
+    <w:lsdException w:name="heading 7" w:semiHidden="1" w:uiPriority="9" w:unhideWhenUsed="1" w:qFormat="1"/>
+    <w:lsdException w:name="heading 8" w:semiHidden="1" w:uiPriority="9" w:unhideWhenUsed="1" w:qFormat="1"/>
+    <w:lsdException w:name="heading 9" w:semiHidden="1" w:uiPriority="9" w:unhideWhenUsed="1" w:qFormat="1"/>
+    <w:lsdException w:name="index 1" w:semiHidden="1" w:unhideWhenUsed="1"/>
+    <w:lsdException w:name="index 2" w:semiHidden="1" w:unhideWhenUsed="1"/>
+    <w:lsdException w:name="index 3" w:semiHidden="1" w:unhideWhenUsed="1"/>
+    <w:lsdException w:name="index 4" w:semiHidden="1" w:unhideWhenUsed="1"/>
+    <w:lsdException w:name="index 5" w:semiHidden="1" w:unhideWhenUsed="1"/>
+    <w:lsdException w:name="index 6" w:semiHidden="1" w:unhideWhenUsed="1"/>
+    <w:lsdException w:name="index 7" w:semiHidden="1" w:unhideWhenUsed="1"/>
+    <w:lsdException w:name="index 8" w:semiHidden="1" w:unhideWhenUsed="1"/>
+    <w:lsdException w:name="index 9" w:semiHidden="1" w:unhideWhenUsed="1"/>
+    <w:lsdException w:name="toc 1" w:semiHidden="1" w:uiPriority="39" w:unhideWhenUsed="1"/>
+    <w:lsdException w:name="toc 2" w:semiHidden="1" w:uiPriority="39" w:unhideWhenUsed="1"/>
+    <w:lsdException w:name="toc 3" w:semiHidden="1" w:uiPriority="39" w:unhideWhenUsed="1"/>
+    <w:lsdException w:name="toc 4" w:semiHidden="1" w:uiPriority="39" w:unhideWhenUsed="1"/>
+    <w:lsdException w:name="toc 5" w:semiHidden="1" w:uiPriority="39" w:unhideWhenUsed="1"/>
+    <w:lsdException w:name="toc 6" w:semiHidden="1" w:uiPriority="39" w:unhideWhenUsed="1"/>
+    <w:lsdException w:name="toc 7" w:semiHidden="1" w:uiPriority="39" w:unhideWhenUsed="1"/>
+    <w:lsdException w:name="toc 8" w:semiHidden="1" w:uiPriority="39" w:unhideWhenUsed="1"/>
+    <w:lsdException w:name="toc 9" w:semiHidden="1" w:uiPriority="39" w:unhideWhenUsed="1"/>
+    <w:lsdException w:name="Normal Indent" w:semiHidden="1" w:unhideWhenUsed="1"/>
+    <w:lsdException w:name="footnote text" w:semiHidden="1" w:unhideWhenUsed="1"/>
+    <w:lsdException w:name="annotation text" w:semiHidden="1" w:unhideWhenUsed="1"/>
+    <w:lsdException w:name="header" w:semiHidden="1" w:unhideWhenUsed="1"/>
+    <w:lsdException w:name="footer" w:semiHidden="1" w:unhideWhenUsed="1"/>
+    <w:lsdException w:name="index heading" w:semiHidden="1" w:unhideWhenUsed="1"/>
+    <w:lsdException w:name="caption" w:semiHidden="1" w:uiPriority="35" w:unhideWhenUsed="1" w:qFormat="1"/>
+    <w:lsdException w:name="table of figures" w:semiHidden="1" w:unhideWhenUsed="1"/>
+    <w:lsdException w:name="envelope address" w:semiHidden="1" w:unhideWhenUsed="1"/>
+    <w:lsdException w:name="envelope return" w:semiHidden="1" w:unhideWhenUsed="1"/>
+    <w:lsdException w:name="footnote reference" w:semiHidden="1" w:unhideWhenUsed="1"/>
+    <w:lsdException w:name="annotation reference" w:semiHidden="1" w:unhideWhenUsed="1"/>
+    <w:lsdException w:name="line number" w:semiHidden="1" w:unhideWhenUsed="1"/>
+    <w:lsdException w:name="page number" w:semiHidden="1" w:unhideWhenUsed="1"/>
+    <w:lsdException w:name="endnote reference" w:semiHidden="1" w:unhideWhenUsed="1"/>
+    <w:lsdException w:name="endnote text" w:semiHidden="1" w:unhideWhenUsed="1"/>
+    <w:lsdException w:name="table of authorities" w:semiHidden="1" w:unhideWhenUsed="1"/>
+    <w:lsdException w:name="macro" w:semiHidden="1" w:unhideWhenUsed="1"/>
+    <w:lsdException w:name="toa heading" w:semiHidden="1" w:unhideWhenUsed="1"/>
+    <w:lsdException w:name="List" w:semiHidden="1" w:unhideWhenUsed="1"/>
+    <w:lsdException w:name="List Bullet" w:semiHidden="1" w:unhideWhenUsed="1"/>
+    <w:lsdException w:name="List Number" w:semiHidden="1" w:unhideWhenUsed="1"/>
+    <w:lsdException w:name="List 2" w:semiHidden="1" w:unhideWhenUsed="1"/>
+    <w:lsdException w:name="List 3" w:semiHidden="1" w:unhideWhenUsed="1"/>
+    <w:lsdException w:name="List 4" w:semiHidden="1" w:unhideWhenUsed="1"/>
+    <w:lsdException w:name="List 5" w:semiHidden="1" w:unhideWhenUsed="1"/>
+    <w:lsdException w:name="List Bullet 2" w:semiHidden="1" w:unhideWhenUsed="1"/>
+    <w:lsdException w:name="List Bullet 3" w:semiHidden="1" w:unhideWhenUsed="1"/>
+    <w:lsdException w:name="List Bullet 4" w:semiHidden="1" w:unhideWhenUsed="1"/>
+    <w:lsdException w:name="List Bullet 5" w:semiHidden="1" w:unhideWhenUsed="1"/>
+    <w:lsdException w:name="List Number 2" w:semiHidden="1" w:unhideWhenUsed="1"/>
+    <w:lsdException w:name="List Number 3" w:semiHidden="1" w:unhideWhenUsed="1"/>
+    <w:lsdException w:name="List Number 4" w:semiHidden="1" w:unhideWhenUsed="1"/>
+    <w:lsdException w:name="List Number 5" w:semiHidden="1" w:unhideWhenUsed="1"/>
+    <w:lsdException w:name="Title" w:uiPriority="10" w:qFormat="1"/>
+    <w:lsdException w:name="Closing" w:semiHidden="1" w:unhideWhenUsed="1"/>
+    <w:lsdException w:name="Signature" w:semiHidden="1" w:unhideWhenUsed="1"/>
+    <w:lsdException w:name="Default Paragraph Font" w:semiHidden="1" w:uiPriority="1" w:unhideWhenUsed="1"/>
+    <w:lsdException w:name="Body Text" w:semiHidden="1" w:unhideWhenUsed="1"/>
+    <w:lsdException w:name="Body Text Indent" w:semiHidden="1" w:unhideWhenUsed="1"/>
+    <w:lsdException w:name="List Continue" w:semiHidden="1" w:unhideWhenUsed="1"/>
+    <w:lsdException w:name="List Continue 2" w:semiHidden="1" w:unhideWhenUsed="1"/>
+    <w:lsdException w:name="List Continue 3" w:semiHidden="1" w:unhideWhenUsed="1"/>
+    <w:lsdException w:name="List Continue 4" w:semiHidden="1" w:unhideWhenUsed="1"/>
+    <w:lsdException w:name="List Continue 5" w:semiHidden="1" w:unhideWhenUsed="1"/>
+    <w:lsdException w:name="Message Header" w:semiHidden="1" w:unhideWhenUsed="1"/>
+    <w:lsdException w:name="Subtitle" w:uiPriority="11" w:qFormat="1"/>
+    <w:lsdException w:name="Salutation" w:semiHidden="1" w:unhideWhenUsed="1"/>
+    <w:lsdException w:name="Date" w:semiHidden="1" w:unhideWhenUsed="1"/>
+    <w:lsdException w:name="Body Text First Indent" w:semiHidden="1" w:unhideWhenUsed="1"/>
+    <w:lsdException w:name="Body Text First Indent 2" w:semiHidden="1" w:unhideWhenUsed="1"/>
+    <w:lsdException w:name="Note Heading" w:semiHidden="1" w:unhideWhenUsed="1"/>
+    <w:lsdException w:name="Body Text 2" w:semiHidden="1" w:unhideWhenUsed="1"/>
+    <w:lsdException w:name="Body Text 3" w:semiHidden="1" w:unhideWhenUsed="1"/>
+    <w:lsdException w:name="Body Text Indent 2" w:semiHidden="1" w:unhideWhenUsed="1"/>
+    <w:lsdException w:name="Body Text Indent 3" w:semiHidden="1" w:unhideWhenUsed="1"/>
+    <w:lsdException w:name="Block Text" w:semiHidden="1" w:unhideWhenUsed="1"/>
+    <w:lsdException w:name="Hyperlink" w:semiHidden="1" w:unhideWhenUsed="1"/>
+    <w:lsdException w:name="FollowedHyperlink" w:semiHidden="1" w:unhideWhenUsed="1"/>
+    <w:lsdException w:name="Strong" w:uiPriority="22" w:qFormat="1"/>
+    <w:lsdException w:name="Emphasis" w:uiPriority="20" w:qFormat="1"/>
+    <w:lsdException w:name="Document Map" w:semiHidden="1" w:unhideWhenUsed="1"/>
+    <w:lsdException w:name="Plain Text" w:semiHidden="1" w:unhideWhenUsed="1"/>
+    <w:lsdException w:name="E-mail Signature" w:semiHidden="1" w:unhideWhenUsed="1"/>
+    <w:lsdException w:name="HTML Top of Form" w:semiHidden="1" w:unhideWhenUsed="1"/>
+    <w:lsdException w:name="HTML Bottom of Form" w:semiHidden="1" w:unhideWhenUsed="1"/>
+    <w:lsdException w:name="Normal (Web)" w:semiHidden="1" w:unhideWhenUsed="1"/>
+    <w:lsdException w:name="HTML Acronym" w:semiHidden="1" w:unhideWhenUsed="1"/>
+    <w:lsdException w:name="HTML Address" w:semiHidden="1" w:unhideWhenUsed="1"/>
+    <w:lsdException w:name="HTML Cite" w:semiHidden="1" w:unhideWhenUsed="1"/>
+    <w:lsdException w:name="HTML Code" w:semiHidden="1" w:unhideWhenUsed="1"/>
+    <w:lsdException w:name="HTML Definition" w:semiHidden="1" w:unhideWhenUsed="1"/>
+    <w:lsdException w:name="HTML Keyboard" w:semiHidden="1" w:unhideWhenUsed="1"/>
+    <w:lsdException w:name="HTML Preformatted" w:semiHidden="1" w:unhideWhenUsed="1"/>
+    <w:lsdException w:name="HTML Sample" w:semiHidden="1" w:unhideWhenUsed="1"/>
+    <w:lsdException w:name="HTML Typewriter" w:semiHidden="1" w:unhideWhenUsed="1"/>
+    <w:lsdException w:name="HTML Variable" w:semiHidden="1" w:unhideWhenUsed="1"/>
+    <w:lsdException w:name="Normal Table" w:semiHidden="1" w:unhideWhenUsed="1"/>
+    <w:lsdException w:name="annotation subject" w:semiHidden="1" w:unhideWhenUsed="1"/>
+    <w:lsdException w:name="No List" w:semiHidden="1" w:unhideWhenUsed="1"/>
+    <w:lsdException w:name="Outline List 1" w:semiHidden="1" w:unhideWhenUsed="1"/>
+    <w:lsdException w:name="Outline List 2" w:semiHidden="1" w:unhideWhenUsed="1"/>
+    <w:lsdException w:name="Outline List 3" w:semiHidden="1" w:unhideWhenUsed="1"/>
+    <w:lsdException w:name="Table Simple 1" w:semiHidden="1" w:unhideWhenUsed="1"/>
+    <w:lsdException w:name="Table Simple 2" w:semiHidden="1" w:unhideWhenUsed="1"/>
+    <w:lsdException w:name="Table Simple 3" w:semiHidden="1" w:unhideWhenUsed="1"/>
+    <w:lsdException w:name="Table Classic 1" w:semiHidden="1" w:unhideWhenUsed="1"/>
+    <w:lsdException w:name="Table Classic 2" w:semiHidden="1" w:unhideWhenUsed="1"/>
+    <w:lsdException w:name="Table Classic 3" w:semiHidden="1" w:unhideWhenUsed="1"/>
+    <w:lsdException w:name="Table Classic 4" w:semiHidden="1" w:unhideWhenUsed="1"/>
+    <w:lsdException w:name="Table Colorful 1" w:semiHidden="1" w:unhideWhenUsed="1"/>
+    <w:lsdException w:name="Table Colorful 2" w:semiHidden="1" w:unhideWhenUsed="1"/>
+    <w:lsdException w:name="Table Colorful 3" w:semiHidden="1" w:unhideWhenUsed="1"/>
+    <w:lsdException w:name="Table Columns 1" w:semiHidden="1" w:unhideWhenUsed="1"/>
+    <w:lsdException w:name="Table Columns 2" w:semiHidden="1" w:unhideWhenUsed="1"/>
+    <w:lsdException w:name="Table Columns 3" w:semiHidden="1" w:unhideWhenUsed="1"/>
+    <w:lsdException w:name="Table Columns 4" w:semiHidden="1" w:unhideWhenUsed="1"/>
+    <w:lsdException w:name="Table Columns 5" w:semiHidden="1" w:unhideWhenUsed="1"/>
+    <w:lsdException w:name="Table Grid 1" w:semiHidden="1" w:unhideWhenUsed="1"/>
+    <w:lsdException w:name="Table Grid 2" w:semiHidden="1" w:unhideWhenUsed="1"/>
+    <w:lsdException w:name="Table Grid 3" w:semiHidden="1" w:unhideWhenUsed="1"/>
+    <w:lsdException w:name="Table Grid 4" w:semiHidden="1" w:unhideWhenUsed="1"/>
+    <w:lsdException w:name="Table Grid 5" w:semiHidden="1" w:unhideWhenUsed="1"/>
+    <w:lsdException w:name="Table Grid 6" w:semiHidden="1" w:unhideWhenUsed="1"/>
+    <w:lsdException w:name="Table Grid 7" w:semiHidden="1" w:unhideWhenUsed="1"/>
+    <w:lsdException w:name="Table Grid 8" w:semiHidden="1" w:unhideWhenUsed="1"/>
+    <w:lsdException w:name="Table List 1" w:semiHidden="1" w:unhideWhenUsed="1"/>
+    <w:lsdException w:name="Table List 2" w:semiHidden="1" w:unhideWhenUsed="1"/>
+    <w:lsdException w:name="Table List 3" w:semiHidden="1" w:unhideWhenUsed="1"/>
+    <w:lsdException w:name="Table List 4" w:semiHidden="1" w:unhideWhenUsed="1"/>
+    <w:lsdException w:name="Table List 5" w:semiHidden="1" w:unhideWhenUsed="1"/>
+    <w:lsdException w:name="Table List 6" w:semiHidden="1" w:unhideWhenUsed="1"/>
+    <w:lsdException w:name="Table List 7" w:semiHidden="1" w:unhideWhenUsed="1"/>
+    <w:lsdException w:name="Table List 8" w:semiHidden="1" w:unhideWhenUsed="1"/>
+    <w:lsdException w:name="Table 3D effects 1" w:semiHidden="1" w:unhideWhenUsed="1"/>
+    <w:lsdException w:name="Table 3D effects 2" w:semiHidden="1" w:unhideWhenUsed="1"/>
+    <w:lsdException w:name="Table 3D effects 3" w:semiHidden="1" w:unhideWhenUsed="1"/>
+    <w:lsdException w:name="Table Contemporary" w:semiHidden="1" w:unhideWhenUsed="1"/>
+    <w:lsdException w:name="Table Elegant" w:semiHidden="1" w:unhideWhenUsed="1"/>
+    <w:lsdException w:name="Table Professional" w:semiHidden="1" w:unhideWhenUsed="1"/>
+    <w:lsdException w:name="Table Subtle 1" w:semiHidden="1" w:unhideWhenUsed="1"/>
+    <w:lsdException w:name="Table Subtle 2" w:semiHidden="1" w:unhideWhenUsed="1"/>
+    <w:lsdException w:name="Table Web 1" w:semiHidden="1" w:unhideWhenUsed="1"/>
+    <w:lsdException w:name="Table Web 2" w:semiHidden="1" w:unhideWhenUsed="1"/>
+    <w:lsdException w:name="Table Web 3" w:semiHidden="1" w:unhideWhenUsed="1"/>
+    <w:lsdException w:name="Balloon Text" w:semiHidden="1" w:unhideWhenUsed="1"/>
+    <w:lsdException w:name="Table Grid" w:uiPriority="39"/>
+    <w:lsdException w:name="Table Theme" w:semiHidden="1" w:unhideWhenUsed="1"/>
+    <w:lsdException w:name="Placeholder Text" w:semiHidden="1"/>
+    <w:lsdException w:name="No Spacing" w:uiPriority="1" w:qFormat="1"/>
+    <w:lsdException w:name="Light Shading" w:uiPriority="60"/>
+    <w:lsdException w:name="Light List" w:uiPriority="61"/>
+    <w:lsdException w:name="Light Grid" w:uiPriority="62"/>
+    <w:lsdException w:name="Medium Shading 1" w:uiPriority="63"/>
+    <w:lsdException w:name="Medium Shading 2" w:uiPriority="64"/>
+    <w:lsdException w:name="Medium List 1" w:uiPriority="65"/>
+    <w:lsdException w:name="Medium List 2" w:uiPriority="66"/>
+    <w:lsdException w:name="Medium Grid 1" w:uiPriority="67"/>
+    <w:lsdException w:name="Medium Grid 2" w:uiPriority="68"/>
+    <w:lsdException w:name="Medium Grid 3" w:uiPriority="69"/>
+    <w:lsdException w:name="Dark List" w:uiPriority="70"/>
+    <w:lsdException w:name="Colorful Shading" w:uiPriority="71"/>
+    <w:lsdException w:name="Colorful List" w:uiPriority="72"/>
+    <w:lsdException w:name="Colorful Grid" w:uiPriority="73"/>
+    <w:lsdException w:name="Light Shading Accent 1" w:uiPriority="60"/>
+    <w:lsdException w:name="Light List Accent 1" w:uiPriority="61"/>
+    <w:lsdException w:name="Light Grid Accent 1" w:uiPriority="62"/>
+    <w:lsdException w:name="Medium Shading 1 Accent 1" w:uiPriority="63"/>
+    <w:lsdException w:name="Medium Shading 2 Accent 1" w:uiPriority="64"/>
+    <w:lsdException w:name="Medium List 1 Accent 1" w:uiPriority="65"/>
+    <w:lsdException w:name="Revision" w:semiHidden="1"/>
+    <w:lsdException w:name="List Paragraph" w:uiPriority="34" w:qFormat="1"/>
+    <w:lsdException w:name="Quote" w:uiPriority="29" w:qFormat="1"/>
+    <w:lsdException w:name="Intense Quote" w:uiPriority="30" w:qFormat="1"/>
+    <w:lsdException w:name="Medium List 2 Accent 1" w:uiPriority="66"/>
+    <w:lsdException w:name="Medium Grid 1 Accent 1" w:uiPriority="67"/>
+    <w:lsdException w:name="Medium Grid 2 Accent 1" w:uiPriority="68"/>
+    <w:lsdException w:name="Medium Grid 3 Accent 1" w:uiPriority="69"/>
+    <w:lsdException w:name="Dark List Accent 1" w:uiPriority="70"/>
+    <w:lsdException w:name="Colorful Shading Accent 1" w:uiPriority="71"/>
+    <w:lsdException w:name="Colorful List Accent 1" w:uiPriority="72"/>
+    <w:lsdException w:name="Colorful Grid Accent 1" w:uiPriority="73"/>
+    <w:lsdException w:name="Light Shading Accent 2" w:uiPriority="60"/>
+    <w:lsdException w:name="Light List Accent 2" w:uiPriority="61"/>
+    <w:lsdException w:name="Light Grid Accent 2" w:uiPriority="62"/>
+    <w:lsdException w:name="Medium Shading 1 Accent 2" w:uiPriority="63"/>
+    <w:lsdException w:name="Medium Shading 2 Accent 2" w:uiPriority="64"/>
+    <w:lsdException w:name="Medium List 1 Accent 2" w:uiPriority="65"/>
+    <w:lsdException w:name="Medium List 2 Accent 2" w:uiPriority="66"/>
+    <w:lsdException w:name="Medium Grid 1 Accent 2" w:uiPriority="67"/>
+    <w:lsdException w:name="Medium Grid 2 Accent 2" w:uiPriority="68"/>
+    <w:lsdException w:name="Medium Grid 3 Accent 2" w:uiPriority="69"/>
+    <w:lsdException w:name="Dark List Accent 2" w:uiPriority="70"/>
+    <w:lsdException w:name="Colorful Shading Accent 2" w:uiPriority="71"/>
+    <w:lsdException w:name="Colorful List Accent 2" w:uiPriority="72"/>
+    <w:lsdException w:name="Colorful Grid Accent 2" w:uiPriority="73"/>
+    <w:lsdException w:name="Light Shading Accent 3" w:uiPriority="60"/>
+    <w:lsdException w:name="Light List Accent 3" w:uiPriority="61"/>
+    <w:lsdException w:name="Light Grid Accent 3" w:uiPriority="62"/>
+    <w:lsdException w:name="Medium Shading 1 Accent 3" w:uiPriority="63"/>
+    <w:lsdException w:name="Medium Shading 2 Accent 3" w:uiPriority="64"/>
+    <w:lsdException w:name="Medium List 1 Accent 3" w:uiPriority="65"/>
+    <w:lsdException w:name="Medium List 2 Accent 3" w:uiPriority="66"/>
+    <w:lsdException w:name="Medium Grid 1 Accent 3" w:uiPriority="67"/>
+    <w:lsdException w:name="Medium Grid 2 Accent 3" w:uiPriority="68"/>
+    <w:lsdException w:name="Medium Grid 3 Accent 3" w:uiPriority="69"/>
+    <w:lsdException w:name="Dark List Accent 3" w:uiPriority="70"/>
+    <w:lsdException w:name="Colorful Shading Accent 3" w:uiPriority="71"/>
+    <w:lsdException w:name="Colorful List Accent 3" w:uiPriority="72"/>
+    <w:lsdException w:name="Colorful Grid Accent 3" w:uiPriority="73"/>
+    <w:lsdException w:name="Light Shading Accent 4" w:uiPriority="60"/>
+    <w:lsdException w:name="Light List Accent 4" w:uiPriority="61"/>
+    <w:lsdException w:name="Light Grid Accent 4" w:uiPriority="62"/>
+    <w:lsdException w:name="Medium Shading 1 Accent 4" w:uiPriority="63"/>
+    <w:lsdException w:name="Medium Shading 2 Accent 4" w:uiPriority="64"/>
+    <w:lsdException w:name="Medium List 1 Accent 4" w:uiPriority="65"/>
+    <w:lsdException w:name="Medium List 2 Accent 4" w:uiPriority="66"/>
+    <w:lsdException w:name="Medium Grid 1 Accent 4" w:uiPriority="67"/>
+    <w:lsdException w:name="Medium Grid 2 Accent 4" w:uiPriority="68"/>
+    <w:lsdException w:name="Medium Grid 3 Accent 4" w:uiPriority="69"/>
+    <w:lsdException w:name="Dark List Accent 4" w:uiPriority="70"/>
+    <w:lsdException w:name="Colorful Shading Accent 4" w:uiPriority="71"/>
+    <w:lsdException w:name="Colorful List Accent 4" w:uiPriority="72"/>
+    <w:lsdException w:name="Colorful Grid Accent 4" w:uiPriority="73"/>
+    <w:lsdException w:name="Light Shading Accent 5" w:uiPriority="60"/>
+    <w:lsdException w:name="Light List Accent 5" w:uiPriority="61"/>
+    <w:lsdException w:name="Light Grid Accent 5" w:uiPriority="62"/>
+    <w:lsdException w:name="Medium Shading 1 Accent 5" w:uiPriority="63"/>
+    <w:lsdException w:name="Medium Shading 2 Accent 5" w:uiPriority="64"/>
+    <w:lsdException w:name="Medium List 1 Accent 5" w:uiPriority="65"/>
+    <w:lsdException w:name="Medium List 2 Accent 5" w:uiPriority="66"/>
+    <w:lsdException w:name="Medium Grid 1 Accent 5" w:uiPriority="67"/>
+    <w:lsdException w:name="Medium Grid 2 Accent 5" w:uiPriority="68"/>
+    <w:lsdException w:name="Medium Grid 3 Accent 5" w:uiPriority="69"/>
+    <w:lsdException w:name="Dark List Accent 5" w:uiPriority="70"/>
+    <w:lsdException w:name="Colorful Shading Accent 5" w:uiPriority="71"/>
+    <w:lsdException w:name="Colorful List Accent 5" w:uiPriority="72"/>
+    <w:lsdException w:name="Colorful Grid Accent 5" w:uiPriority="73"/>
+    <w:lsdException w:name="Light Shading Accent 6" w:uiPriority="60"/>
+    <w:lsdException w:name="Light List Accent 6" w:uiPriority="61"/>
+    <w:lsdException w:name="Light Grid Accent 6" w:uiPriority="62"/>
+    <w:lsdException w:name="Medium Shading 1 Accent 6" w:uiPriority="63"/>
+    <w:lsdException w:name="Medium Shading 2 Accent 6" w:uiPriority="64"/>
+    <w:lsdException w:name="Medium List 1 Accent 6" w:uiPriority="65"/>
+    <w:lsdException w:name="Medium List 2 Accent 6" w:uiPriority="66"/>
+    <w:lsdException w:name="Medium Grid 1 Accent 6" w:uiPriority="67"/>
+    <w:lsdException w:name="Medium Grid 2 Accent 6" w:uiPriority="68"/>
+    <w:lsdException w:name="Medium Grid 3 Accent 6" w:uiPriority="69"/>
+    <w:lsdException w:name="Dark List Accent 6" w:uiPriority="70"/>
+    <w:lsdException w:name="Colorful Shading Accent 6" w:uiPriority="71"/>
+    <w:lsdException w:name="Colorful List Accent 6" w:uiPriority="72"/>
+    <w:lsdException w:name="Colorful Grid Accent 6" w:uiPriority="73"/>
+    <w:lsdException w:name="Subtle Emphasis" w:uiPriority="19" w:qFormat="1"/>
+    <w:lsdException w:name="Intense Emphasis" w:uiPriority="21" w:qFormat="1"/>
+    <w:lsdException w:name="Subtle Reference" w:uiPriority="31" w:qFormat="1"/>
+    <w:lsdException w:name="Intense Reference" w:uiPriority="32" w:qFormat="1"/>
+    <w:lsdException w:name="Book Title" w:uiPriority="33" w:qFormat="1"/>
+    <w:lsdException w:name="Bibliography" w:semiHidden="1" w:uiPriority="37" w:unhideWhenUsed="1"/>
+    <w:lsdException w:name="TOC Heading" w:semiHidden="1" w:uiPriority="39" w:unhideWhenUsed="1" w:qFormat="1"/>
+    <w:lsdException w:name="Plain Table 1" w:uiPriority="41"/>
+    <w:lsdException w:name="Plain Table 2" w:uiPriority="42"/>
+    <w:lsdException w:name="Plain Table 3" w:uiPriority="43"/>
+    <w:lsdException w:name="Plain Table 4" w:uiPriority="44"/>
+    <w:lsdException w:name="Plain Table 5" w:uiPriority="45"/>
+    <w:lsdException w:name="Grid Table Light" w:uiPriority="40"/>
+    <w:lsdException w:name="Grid Table 1 Light" w:uiPriority="46"/>
+    <w:lsdException w:name="Grid Table 2" w:uiPriority="47"/>
+    <w:lsdException w:name="Grid Table 3" w:uiPriority="48"/>
+    <w:lsdException w:name="Grid Table 4" w:uiPriority="49"/>
+    <w:lsdException w:name="Grid Table 5 Dark" w:uiPriority="50"/>
+    <w:lsdException w:name="Grid Table 6 Colorful" w:uiPriority="51"/>
+    <w:lsdException w:name="Grid Table 7 Colorful" w:uiPriority="52"/>
+    <w:lsdException w:name="Grid Table 1 Light Accent 1" w:uiPriority="46"/>
+    <w:lsdException w:name="Grid Table 2 Accent 1" w:uiPriority="47"/>
+    <w:lsdException w:name="Grid Table 3 Accent 1" w:uiPriority="48"/>
+    <w:lsdException w:name="Grid Table 4 Accent 1" w:uiPriority="49"/>
+    <w:lsdException w:name="Grid Table 5 Dark Accent 1" w:uiPriority="50"/>
+    <w:lsdException w:name="Grid Table 6 Colorful Accent 1" w:uiPriority="51"/>
+    <w:lsdException w:name="Grid Table 7 Colorful Accent 1" w:uiPriority="52"/>
+    <w:lsdException w:name="Grid Table 1 Light Accent 2" w:uiPriority="46"/>
+    <w:lsdException w:name="Grid Table 2 Accent 2" w:uiPriority="47"/>
+    <w:lsdException w:name="Grid Table 3 Accent 2" w:uiPriority="48"/>
+    <w:lsdException w:name="Grid Table 4 Accent 2" w:uiPriority="49"/>
+    <w:lsdException w:name="Grid Table 5 Dark Accent 2" w:uiPriority="50"/>
+    <w:lsdException w:name="Grid Table 6 Colorful Accent 2" w:uiPriority="51"/>
+    <w:lsdException w:name="Grid Table 7 Colorful Accent 2" w:uiPriority="52"/>
+    <w:lsdException w:name="Grid Table 1 Light Accent 3" w:uiPriority="46"/>
+    <w:lsdException w:name="Grid Table 2 Accent 3" w:uiPriority="47"/>
+    <w:lsdException w:name="Grid Table 3 Accent 3" w:uiPriority="48"/>
+    <w:lsdException w:name="Grid Table 4 Accent 3" w:uiPriority="49"/>
+    <w:lsdException w:name="Grid Table 5 Dark Accent 3" w:uiPriority="50"/>
+    <w:lsdException w:name="Grid Table 6 Colorful Accent 3" w:uiPriority="51"/>
+    <w:lsdException w:name="Grid Table 7 Colorful Accent 3" w:uiPriority="52"/>
+    <w:lsdException w:name="Grid Table 1 Light Accent 4" w:uiPriority="46"/>
+    <w:lsdException w:name="Grid Table 2 Accent 4" w:uiPriority="47"/>
+    <w:lsdException w:name="Grid Table 3 Accent 4" w:uiPriority="48"/>
+    <w:lsdException w:name="Grid Table 4 Accent 4" w:uiPriority="49"/>
+    <w:lsdException w:name="Grid Table 5 Dark Accent 4" w:uiPriority="50"/>
+    <w:lsdException w:name="Grid Table 6 Colorful Accent 4" w:uiPriority="51"/>
+    <w:lsdException w:name="Grid Table 7 Colorful Accent 4" w:uiPriority="52"/>
+    <w:lsdException w:name="Grid Table 1 Light Accent 5" w:uiPriority="46"/>
+    <w:lsdException w:name="Grid Table 2 Accent 5" w:uiPriority="47"/>
+    <w:lsdException w:name="Grid Table 3 Accent 5" w:uiPriority="48"/>
+    <w:lsdException w:name="Grid Table 4 Accent 5" w:uiPriority="49"/>
+    <w:lsdException w:name="Grid Table 5 Dark Accent 5" w:uiPriority="50"/>
+    <w:lsdException w:name="Grid Table 6 Colorful Accent 5" w:uiPriority="51"/>
+    <w:lsdException w:name="Grid Table 7 Colorful Accent 5" w:uiPriority="52"/>
+    <w:lsdException w:name="Grid Table 1 Light Accent 6" w:uiPriority="46"/>
+    <w:lsdException w:name="Grid Table 2 Accent 6" w:uiPriority="47"/>
+    <w:lsdException w:name="Grid Table 3 Accent 6" w:uiPriority="48"/>
+    <w:lsdException w:name="Grid Table 4 Accent 6" w:uiPriority="49"/>
+    <w:lsdException w:name="Grid Table 5 Dark Accent 6" w:uiPriority="50"/>
+    <w:lsdException w:name="Grid Table 6 Colorful Accent 6" w:uiPriority="51"/>
+    <w:lsdException w:name="Grid Table 7 Colorful Accent 6" w:uiPriority="52"/>
+    <w:lsdException w:name="List Table 1 Light" w:uiPriority="46"/>
+    <w:lsdException w:name="List Table 2" w:uiPriority="47"/>
+    <w:lsdException w:name="List Table 3" w:uiPriority="48"/>
+    <w:lsdException w:name="List Table 4" w:uiPriority="49"/>
+    <w:lsdException w:name="List Table 5 Dark" w:uiPriority="50"/>
+    <w:lsdException w:name="List Table 6 Colorful" w:uiPriority="51"/>
+    <w:lsdException w:name="List Table 7 Colorful" w:uiPriority="52"/>
+    <w:lsdException w:name="List Table 1 Light Accent 1" w:uiPriority="46"/>
+    <w:lsdException w:name="List Table 2 Accent 1" w:uiPriority="47"/>
+    <w:lsdException w:name="List Table 3 Accent 1" w:uiPriority="48"/>
+    <w:lsdException w:name="List Table 4 Accent 1" w:uiPriority="49"/>
+    <w:lsdException w:name="List Table 5 Dark Accent 1" w:uiPriority="50"/>
+    <w:lsdException w:name="List Table 6 Colorful Accent 1" w:uiPriority="51"/>
+    <w:lsdException w:name="List Table 7 Colorful Accent 1" w:uiPriority="52"/>
+    <w:lsdException w:name="List Table 1 Light Accent 2" w:uiPriority="46"/>
+    <w:lsdException w:name="List Table 2 Accent 2" w:uiPriority="47"/>
+    <w:lsdException w:name="List Table 3 Accent 2" w:uiPriority="48"/>
+    <w:lsdException w:name="List Table 4 Accent 2" w:uiPriority="49"/>
+    <w:lsdException w:name="List Table 5 Dark Accent 2" w:uiPriority="50"/>
+    <w:lsdException w:name="List Table 6 Colorful Accent 2" w:uiPriority="51"/>
+    <w:lsdException w:name="List Table 7 Colorful Accent 2" w:uiPriority="52"/>
+    <w:lsdException w:name="List Table 1 Light Accent 3" w:uiPriority="46"/>
+    <w:lsdException w:name="List Table 2 Accent 3" w:uiPriority="47"/>
+    <w:lsdException w:name="List Table 3 Accent 3" w:uiPriority="48"/>
+    <w:lsdException w:name="List Table 4 Accent 3" w:uiPriority="49"/>
+    <w:lsdException w:name="List Table 5 Dark Accent 3" w:uiPriority="50"/>
+    <w:lsdException w:name="List Table 6 Colorful Accent 3" w:uiPriority="51"/>
+    <w:lsdException w:name="List Table 7 Colorful Accent 3" w:uiPriority="52"/>
+    <w:lsdException w:name="List Table 1 Light Accent 4" w:uiPriority="46"/>
+    <w:lsdException w:name="List Table 2 Accent 4" w:uiPriority="47"/>
+    <w:lsdException w:name="List Table 3 Accent 4" w:uiPriority="48"/>
+    <w:lsdException w:name="List Table 4 Accent 4" w:uiPriority="49"/>
+    <w:lsdException w:name="List Table 5 Dark Accent 4" w:uiPriority="50"/>
+    <w:lsdException w:name="List Table 6 Colorful Accent 4" w:uiPriority="51"/>
+    <w:lsdException w:name="List Table 7 Colorful Accent 4" w:uiPriority="52"/>
+    <w:lsdException w:name="List Table 1 Light Accent 5" w:uiPriority="46"/>
+    <w:lsdException w:name="List Table 2 Accent 5" w:uiPriority="47"/>
+    <w:lsdException w:name="List Table 3 Accent 5" w:uiPriority="48"/>
+    <w:lsdException w:name="List Table 4 Accent 5" w:uiPriority="49"/>
+    <w:lsdException w:name="List Table 5 Dark Accent 5" w:uiPriority="50"/>
+    <w:lsdException w:name="List Table 6 Colorful Accent 5" w:uiPriority="51"/>
+    <w:lsdException w:name="List Table 7 Colorful Accent 5" w:uiPriority="52"/>
+    <w:lsdException w:name="List Table 1 Light Accent 6" w:uiPriority="46"/>
+    <w:lsdException w:name="List Table 2 Accent 6" w:uiPriority="47"/>
+    <w:lsdException w:name="List Table 3 Accent 6" w:uiPriority="48"/>
+    <w:lsdException w:name="List Table 4 Accent 6" w:uiPriority="49"/>
+    <w:lsdException w:name="List Table 5 Dark Accent 6" w:uiPriority="50"/>
+    <w:lsdException w:name="List Table 6 Colorful Accent 6" w:uiPriority="51"/>
+    <w:lsdException w:name="List Table 7 Colorful Accent 6" w:uiPriority="52"/>
+    <w:lsdException w:name="Mention" w:semiHidden="1" w:unhideWhenUsed="1"/>
+    <w:lsdException w:name="Smart Hyperlink" w:semiHidden="1" w:unhideWhenUsed="1"/>
+    <w:lsdException w:name="Hashtag" w:semiHidden="1" w:unhideWhenUsed="1"/>
+    <w:lsdException w:name="Unresolved Mention" w:semiHidden="1" w:unhideWhenUsed="1"/>
+    <w:lsdException w:name="Smart Link" w:semiHidden="1" w:unhideWhenUsed="1"/>
+  </w:latentStyles>
+  <w:style w:type="paragraph" w:default="1" w:styleId="Normal">
+    <w:name w:val="Normal"/>
+    <w:qFormat/>
   </w:style>
   <w:style w:type="paragraph" w:styleId="Heading1">
     <w:name w:val="heading 1"/>
     <w:basedOn w:val="Normal"/>
     <w:next w:val="Normal"/>
+    <w:uiPriority w:val="9"/>
+    <w:qFormat/>
     <w:pPr>
-      <w:keepNext w:val="1"/>
-      <w:keepLines w:val="1"/>
-      <w:pageBreakBefore w:val="0"/>
-      <w:spacing w:after="120" w:before="400" w:lineRule="auto"/>
+      <w:keepNext/>
+      <w:keepLines/>
+      <w:spacing w:before="400" w:after="120"/>
+      <w:outlineLvl w:val="0"/>
     </w:pPr>
     <w:rPr>
       <w:sz w:val="40"/>
@@ -153,14 +571,17 @@
     <w:name w:val="heading 2"/>
     <w:basedOn w:val="Normal"/>
     <w:next w:val="Normal"/>
+    <w:uiPriority w:val="9"/>
+    <w:semiHidden/>
+    <w:unhideWhenUsed/>
+    <w:qFormat/>
     <w:pPr>
-      <w:keepNext w:val="1"/>
-      <w:keepLines w:val="1"/>
-      <w:pageBreakBefore w:val="0"/>
-      <w:spacing w:after="120" w:before="360" w:lineRule="auto"/>
+      <w:keepNext/>
+      <w:keepLines/>
+      <w:spacing w:before="360" w:after="120"/>
+      <w:outlineLvl w:val="1"/>
     </w:pPr>
     <w:rPr>
-      <w:b w:val="0"/>
       <w:sz w:val="32"/>
       <w:szCs w:val="32"/>
     </w:rPr>
@@ -169,14 +590,17 @@
     <w:name w:val="heading 3"/>
     <w:basedOn w:val="Normal"/>
     <w:next w:val="Normal"/>
+    <w:uiPriority w:val="9"/>
+    <w:semiHidden/>
+    <w:unhideWhenUsed/>
+    <w:qFormat/>
     <w:pPr>
-      <w:keepNext w:val="1"/>
-      <w:keepLines w:val="1"/>
-      <w:pageBreakBefore w:val="0"/>
-      <w:spacing w:after="80" w:before="320" w:lineRule="auto"/>
+      <w:keepNext/>
+      <w:keepLines/>
+      <w:spacing w:before="320" w:after="80"/>
+      <w:outlineLvl w:val="2"/>
     </w:pPr>
     <w:rPr>
-      <w:b w:val="0"/>
       <w:color w:val="434343"/>
       <w:sz w:val="28"/>
       <w:szCs w:val="28"/>
@@ -186,27 +610,33 @@
     <w:name w:val="heading 4"/>
     <w:basedOn w:val="Normal"/>
     <w:next w:val="Normal"/>
+    <w:uiPriority w:val="9"/>
+    <w:semiHidden/>
+    <w:unhideWhenUsed/>
+    <w:qFormat/>
     <w:pPr>
-      <w:keepNext w:val="1"/>
-      <w:keepLines w:val="1"/>
-      <w:pageBreakBefore w:val="0"/>
-      <w:spacing w:after="80" w:before="280" w:lineRule="auto"/>
+      <w:keepNext/>
+      <w:keepLines/>
+      <w:spacing w:before="280" w:after="80"/>
+      <w:outlineLvl w:val="3"/>
     </w:pPr>
     <w:rPr>
       <w:color w:val="666666"/>
-      <w:sz w:val="24"/>
-      <w:szCs w:val="24"/>
     </w:rPr>
   </w:style>
   <w:style w:type="paragraph" w:styleId="Heading5">
     <w:name w:val="heading 5"/>
     <w:basedOn w:val="Normal"/>
     <w:next w:val="Normal"/>
+    <w:uiPriority w:val="9"/>
+    <w:semiHidden/>
+    <w:unhideWhenUsed/>
+    <w:qFormat/>
     <w:pPr>
-      <w:keepNext w:val="1"/>
-      <w:keepLines w:val="1"/>
-      <w:pageBreakBefore w:val="0"/>
-      <w:spacing w:after="80" w:before="240" w:lineRule="auto"/>
+      <w:keepNext/>
+      <w:keepLines/>
+      <w:spacing w:before="240" w:after="80"/>
+      <w:outlineLvl w:val="4"/>
     </w:pPr>
     <w:rPr>
       <w:color w:val="666666"/>
@@ -218,28 +648,71 @@
     <w:name w:val="heading 6"/>
     <w:basedOn w:val="Normal"/>
     <w:next w:val="Normal"/>
+    <w:uiPriority w:val="9"/>
+    <w:semiHidden/>
+    <w:unhideWhenUsed/>
+    <w:qFormat/>
     <w:pPr>
-      <w:keepNext w:val="1"/>
-      <w:keepLines w:val="1"/>
-      <w:pageBreakBefore w:val="0"/>
-      <w:spacing w:after="80" w:before="240" w:lineRule="auto"/>
+      <w:keepNext/>
+      <w:keepLines/>
+      <w:spacing w:before="240" w:after="80"/>
+      <w:outlineLvl w:val="5"/>
     </w:pPr>
     <w:rPr>
-      <w:i w:val="1"/>
+      <w:i/>
       <w:color w:val="666666"/>
       <w:sz w:val="22"/>
       <w:szCs w:val="22"/>
     </w:rPr>
   </w:style>
+  <w:style w:type="character" w:default="1" w:styleId="DefaultParagraphFont">
+    <w:name w:val="Default Paragraph Font"/>
+    <w:uiPriority w:val="1"/>
+    <w:semiHidden/>
+    <w:unhideWhenUsed/>
+  </w:style>
+  <w:style w:type="table" w:default="1" w:styleId="TableNormal">
+    <w:name w:val="Normal Table"/>
+    <w:uiPriority w:val="99"/>
+    <w:semiHidden/>
+    <w:unhideWhenUsed/>
+    <w:tblPr>
+      <w:tblInd w:w="0" w:type="dxa"/>
+      <w:tblCellMar>
+        <w:top w:w="0" w:type="dxa"/>
+        <w:left w:w="108" w:type="dxa"/>
+        <w:bottom w:w="0" w:type="dxa"/>
+        <w:right w:w="108" w:type="dxa"/>
+      </w:tblCellMar>
+    </w:tblPr>
+  </w:style>
+  <w:style w:type="numbering" w:default="1" w:styleId="NoList">
+    <w:name w:val="No List"/>
+    <w:uiPriority w:val="99"/>
+    <w:semiHidden/>
+    <w:unhideWhenUsed/>
+  </w:style>
+  <w:style w:type="table" w:customStyle="1" w:styleId="TableNormal0">
+    <w:name w:val="TableNormal"/>
+    <w:tblPr>
+      <w:tblCellMar>
+        <w:top w:w="100" w:type="dxa"/>
+        <w:left w:w="100" w:type="dxa"/>
+        <w:bottom w:w="100" w:type="dxa"/>
+        <w:right w:w="100" w:type="dxa"/>
+      </w:tblCellMar>
+    </w:tblPr>
+  </w:style>
   <w:style w:type="paragraph" w:styleId="Title">
     <w:name w:val="Title"/>
     <w:basedOn w:val="Normal"/>
     <w:next w:val="Normal"/>
+    <w:uiPriority w:val="10"/>
+    <w:qFormat/>
     <w:pPr>
-      <w:keepNext w:val="1"/>
-      <w:keepLines w:val="1"/>
-      <w:pageBreakBefore w:val="0"/>
-      <w:spacing w:after="60" w:before="0" w:lineRule="auto"/>
+      <w:keepNext/>
+      <w:keepLines/>
+      <w:spacing w:after="60"/>
     </w:pPr>
     <w:rPr>
       <w:sz w:val="52"/>
@@ -250,15 +723,15 @@
     <w:name w:val="Subtitle"/>
     <w:basedOn w:val="Normal"/>
     <w:next w:val="Normal"/>
+    <w:uiPriority w:val="11"/>
+    <w:qFormat/>
     <w:pPr>
-      <w:keepNext w:val="1"/>
-      <w:keepLines w:val="1"/>
-      <w:pageBreakBefore w:val="0"/>
-      <w:spacing w:after="320" w:before="0" w:lineRule="auto"/>
+      <w:keepNext/>
+      <w:keepLines/>
+      <w:spacing w:after="320"/>
     </w:pPr>
     <w:rPr>
-      <w:rFonts w:ascii="Arial" w:cs="Arial" w:eastAsia="Arial" w:hAnsi="Arial"/>
-      <w:i w:val="0"/>
+      <w:rFonts w:ascii="Arial" w:eastAsia="Arial" w:hAnsi="Arial" w:cs="Arial"/>
       <w:color w:val="666666"/>
       <w:sz w:val="30"/>
       <w:szCs w:val="30"/>

</xml_diff>